<commit_message>
Changed README to reflect project, added github link to PAD, added logo to assets
</commit_message>
<xml_diff>
--- a/src/documentation/PAD.docx
+++ b/src/documentation/PAD.docx
@@ -881,6 +881,26 @@
       <w:r>
         <w:t xml:space="preserve"> </w:t>
       </w:r>
+      <w:hyperlink r:id="rId1" w:history="1">
+        <w:r>
+          <w:rPr>
+            <w:rStyle w:val="Hyperlink"/>
+          </w:rPr>
+          <w:t>https://github.com/P</w:t>
+        </w:r>
+        <w:r>
+          <w:rPr>
+            <w:rStyle w:val="Hyperlink"/>
+          </w:rPr>
+          <w:t>y</w:t>
+        </w:r>
+        <w:r>
+          <w:rPr>
+            <w:rStyle w:val="Hyperlink"/>
+          </w:rPr>
+          <w:t>-xel/MazeGen</w:t>
+        </w:r>
+      </w:hyperlink>
     </w:p>
   </w:footnote>
   <w:footnote w:id="2">
@@ -1565,6 +1585,7 @@
   <w:style w:type="character" w:default="1" w:styleId="DefaultParagraphFont">
     <w:name w:val="Default Paragraph Font"/>
     <w:uiPriority w:val="1"/>
+    <w:semiHidden/>
     <w:unhideWhenUsed/>
   </w:style>
   <w:style w:type="table" w:default="1" w:styleId="TableNormal">
@@ -1989,6 +2010,30 @@
         <w:insideV w:val="single" w:sz="4" w:space="0" w:color="auto"/>
       </w:tblBorders>
     </w:tblPr>
+  </w:style>
+  <w:style w:type="character" w:styleId="UnresolvedMention">
+    <w:name w:val="Unresolved Mention"/>
+    <w:basedOn w:val="DefaultParagraphFont"/>
+    <w:uiPriority w:val="99"/>
+    <w:semiHidden/>
+    <w:unhideWhenUsed/>
+    <w:rsid w:val="00925814"/>
+    <w:rPr>
+      <w:color w:val="605E5C"/>
+      <w:shd w:val="clear" w:color="auto" w:fill="E1DFDD"/>
+    </w:rPr>
+  </w:style>
+  <w:style w:type="character" w:styleId="FollowedHyperlink">
+    <w:name w:val="FollowedHyperlink"/>
+    <w:basedOn w:val="DefaultParagraphFont"/>
+    <w:uiPriority w:val="99"/>
+    <w:semiHidden/>
+    <w:unhideWhenUsed/>
+    <w:rsid w:val="00925814"/>
+    <w:rPr>
+      <w:color w:val="96607D" w:themeColor="followedHyperlink"/>
+      <w:u w:val="single"/>
+    </w:rPr>
   </w:style>
 </w:styles>
 </file>

</xml_diff>

<commit_message>
Fixed typo in presentation, updated PAD with video link
</commit_message>
<xml_diff>
--- a/src/documentation/PAD.docx
+++ b/src/documentation/PAD.docx
@@ -251,7 +251,14 @@
           <w:sz w:val="28"/>
           <w:u w:val="single"/>
         </w:rPr>
-        <w:t>2025.04.03</w:t>
+        <w:t>2025.04.0</w:t>
+      </w:r>
+      <w:r>
+        <w:rPr>
+          <w:sz w:val="28"/>
+          <w:u w:val="single"/>
+        </w:rPr>
+        <w:t>6</w:t>
       </w:r>
     </w:p>
     <w:p>
@@ -886,37 +893,50 @@
           <w:rPr>
             <w:rStyle w:val="Hyperlink"/>
           </w:rPr>
-          <w:t>https://github.com/P</w:t>
+          <w:t>https://github.com/Py-xel/MazeGen</w:t>
+        </w:r>
+      </w:hyperlink>
+    </w:p>
+  </w:footnote>
+  <w:footnote w:id="2">
+    <w:p>
+      <w:pPr>
+        <w:pStyle w:val="FootnoteText"/>
+      </w:pPr>
+      <w:r>
+        <w:rPr>
+          <w:rStyle w:val="FootnoteReference"/>
+        </w:rPr>
+        <w:footnoteRef/>
+      </w:r>
+      <w:r>
+        <w:t xml:space="preserve"> </w:t>
+      </w:r>
+      <w:hyperlink r:id="rId2" w:history="1">
+        <w:r>
+          <w:rPr>
+            <w:rStyle w:val="Hyperlink"/>
+          </w:rPr>
+          <w:t>MazeGen - Preze</w:t>
         </w:r>
         <w:r>
           <w:rPr>
             <w:rStyle w:val="Hyperlink"/>
           </w:rPr>
-          <w:t>y</w:t>
+          <w:t>n</w:t>
         </w:r>
         <w:r>
           <w:rPr>
             <w:rStyle w:val="Hyperlink"/>
           </w:rPr>
-          <w:t>-xel/MazeGen</w:t>
+          <w:t>táció</w:t>
         </w:r>
       </w:hyperlink>
     </w:p>
-  </w:footnote>
-  <w:footnote w:id="2">
     <w:p>
       <w:pPr>
         <w:pStyle w:val="FootnoteText"/>
       </w:pPr>
-      <w:r>
-        <w:rPr>
-          <w:rStyle w:val="FootnoteReference"/>
-        </w:rPr>
-        <w:footnoteRef/>
-      </w:r>
-      <w:r>
-        <w:t xml:space="preserve"> </w:t>
-      </w:r>
     </w:p>
   </w:footnote>
 </w:footnotes>
@@ -1585,7 +1605,6 @@
   <w:style w:type="character" w:default="1" w:styleId="DefaultParagraphFont">
     <w:name w:val="Default Paragraph Font"/>
     <w:uiPriority w:val="1"/>
-    <w:semiHidden/>
     <w:unhideWhenUsed/>
   </w:style>
   <w:style w:type="table" w:default="1" w:styleId="TableNormal">

</xml_diff>